<commit_message>
Changed text to first person
</commit_message>
<xml_diff>
--- a/1. Analysis/Research Document.docx
+++ b/1. Analysis/Research Document.docx
@@ -973,7 +973,17 @@
         <w:spacing w:line="276" w:lineRule="auto"/>
       </w:pPr>
       <w:r>
-        <w:t>This document is a summary of the research made during the Graduation Internship at Drieam. There is one main question/goal “How might we provide more tools to students to manage their evidence more easily?” that gives rise to the other three research questions (with their sub questions) guiding the internship. Each of the research questions gets a chapter and their sub questions are subchapters on this document. It is not a report but serves as part of the Graduation assignment deliverables.</w:t>
+        <w:t xml:space="preserve">This document is a summary of the research made during the Graduation Internship at Drieam. There is one main question/goal </w:t>
+      </w:r>
+      <w:r>
+        <w:rPr>
+          <w:b/>
+          <w:bCs/>
+        </w:rPr>
+        <w:t>“How might we provide more tools to students to manage their evidence more easily?”</w:t>
+      </w:r>
+      <w:r>
+        <w:t xml:space="preserve"> that gives rise to the other three research questions (with their sub questions) guiding the internship. Each of the research questions gets a chapter and their sub questions are subchapters on this document. It is not a report but serves as part of the Graduation assignment deliverables.</w:t>
       </w:r>
       <w:r>
         <w:t xml:space="preserve"> There are more parts of the internship that naturally required a little research, however, they did not have big impact on the final outcome thus were excluded from this report.</w:t>
@@ -1007,7 +1017,13 @@
         <w:t xml:space="preserve">In order to better understand the </w:t>
       </w:r>
       <w:r>
-        <w:t>assignment, it is important to know what the portfolio software is and what features make it a useful tool for students and teachers alike. To better define the characteristics of a working portfolio software the student performed several LIBRARY and FIELD research methods.</w:t>
+        <w:t xml:space="preserve">assignment, it is important to know what the portfolio software is and what features make it a useful tool for students and teachers alike. To better define the characteristics of a working portfolio software the </w:t>
+      </w:r>
+      <w:r>
+        <w:t>I</w:t>
+      </w:r>
+      <w:r>
+        <w:t xml:space="preserve"> performed several LIBRARY and FIELD research methods.</w:t>
       </w:r>
     </w:p>
     <w:p>
@@ -1035,7 +1051,19 @@
         <w:t xml:space="preserve"> was performed. </w:t>
       </w:r>
       <w:r>
-        <w:t xml:space="preserve">Some of the main competitors were already listed on company’s internal pages. The student made use of that to start the analysis but also needed to add or update some of the data. This led to updating the internal pages with the findings, thus benefiting the student and the company. The </w:t>
+        <w:t xml:space="preserve">Some of the main competitors were already listed on company’s internal pages. </w:t>
+      </w:r>
+      <w:r>
+        <w:t xml:space="preserve">I </w:t>
+      </w:r>
+      <w:r>
+        <w:t xml:space="preserve">made use of that to start the analysis but also needed to add or update some of the data. This led to updating the internal pages with the findings, thus benefiting </w:t>
+      </w:r>
+      <w:r>
+        <w:t xml:space="preserve">me </w:t>
+      </w:r>
+      <w:r>
+        <w:t xml:space="preserve">and the company. The </w:t>
       </w:r>
       <w:hyperlink r:id="rId9" w:history="1">
         <w:r>
@@ -1082,7 +1110,7 @@
         <w:t xml:space="preserve">By comparing the competitor products with Portflow </w:t>
       </w:r>
       <w:r>
-        <w:t>student</w:t>
+        <w:t>I</w:t>
       </w:r>
       <w:r>
         <w:t xml:space="preserve"> could identify some </w:t>
@@ -1130,7 +1158,13 @@
     </w:p>
     <w:p>
       <w:r>
-        <w:t xml:space="preserve">The figure above summarizes core features of the competitors as being well or not well received by users. Most of the products were inaccessible for student due to being paid and/or part of the LMS, thus </w:t>
+        <w:t xml:space="preserve">The figure above summarizes core features of the competitors as being well or not well received by users. Most of the products were inaccessible for </w:t>
+      </w:r>
+      <w:r>
+        <w:t>me</w:t>
+      </w:r>
+      <w:r>
+        <w:t xml:space="preserve"> due to being paid and/or part of the LMS, thus </w:t>
       </w:r>
       <w:r>
         <w:t xml:space="preserve">next to the </w:t>
@@ -1180,7 +1214,13 @@
         <w:t xml:space="preserve"> came in handy.</w:t>
       </w:r>
       <w:r>
-        <w:t xml:space="preserve"> Student received access to some of the requirement and feedback from Drieam’s existing clients, which helped to better identify the Dream’s approach. It became clear that the com</w:t>
+        <w:t xml:space="preserve"> </w:t>
+      </w:r>
+      <w:r>
+        <w:t>I</w:t>
+      </w:r>
+      <w:r>
+        <w:t xml:space="preserve"> received access to some of the requirement and feedback from Drieam’s existing clients, which helped to better identify the Dream’s approach. It became clear that the com</w:t>
       </w:r>
       <w:r>
         <w:t xml:space="preserve">pany </w:t>
@@ -1243,7 +1283,13 @@
         <w:t>F</w:t>
       </w:r>
       <w:r>
-        <w:t>iltering and Rubric Scales are an ongoing process, to which the student will have an input.</w:t>
+        <w:t xml:space="preserve">iltering and Rubric Scales are an ongoing process, to which the </w:t>
+      </w:r>
+      <w:r>
+        <w:t>I</w:t>
+      </w:r>
+      <w:r>
+        <w:t xml:space="preserve"> will have an input.</w:t>
       </w:r>
     </w:p>
     <w:p>
@@ -1295,7 +1341,19 @@
         <w:t xml:space="preserve"> large amounts of information and organizing it into a more consumable and comprehensive medium. </w:t>
       </w:r>
       <w:r>
-        <w:t xml:space="preserve">In the context of the assignment, it is the Evidence section of the portfolio where student can manage all their study evidence. It is </w:t>
+        <w:t xml:space="preserve">In the context of the assignment, it is the Evidence </w:t>
+      </w:r>
+      <w:r>
+        <w:t>page</w:t>
+      </w:r>
+      <w:r>
+        <w:t xml:space="preserve"> of the portfolio where student</w:t>
+      </w:r>
+      <w:r>
+        <w:t>s</w:t>
+      </w:r>
+      <w:r>
+        <w:t xml:space="preserve"> can manage all their study evidence. It is </w:t>
       </w:r>
       <w:r>
         <w:t>used</w:t>
@@ -1321,7 +1379,13 @@
     </w:p>
     <w:p>
       <w:r>
-        <w:t xml:space="preserve">To gather inspiration on how best to design the Evidence dashboard the student reviewed existing Portfolio products as well as any similar file management tools and applications. In other words, an </w:t>
+        <w:t xml:space="preserve">To gather inspiration on how best to design the Evidence dashboard </w:t>
+      </w:r>
+      <w:r>
+        <w:t>I</w:t>
+      </w:r>
+      <w:r>
+        <w:t xml:space="preserve"> reviewed existing Portfolio products as well as any similar file management tools and applications. In other words, an </w:t>
       </w:r>
       <w:r>
         <w:rPr>
@@ -1343,7 +1407,21 @@
         <w:t xml:space="preserve"> </w:t>
       </w:r>
       <w:r>
-        <w:t>These are the features that are lacking in the current Evidence Section and the student will design and implement</w:t>
+        <w:t xml:space="preserve">These are the features that are lacking in the current Evidence </w:t>
+      </w:r>
+      <w:proofErr w:type="gramStart"/>
+      <w:r>
+        <w:t>Section</w:t>
+      </w:r>
+      <w:proofErr w:type="gramEnd"/>
+      <w:r>
+        <w:t xml:space="preserve"> and </w:t>
+      </w:r>
+      <w:r>
+        <w:t xml:space="preserve">I </w:t>
+      </w:r>
+      <w:r>
+        <w:t>will design and implement</w:t>
       </w:r>
       <w:r>
         <w:t xml:space="preserve"> </w:t>
@@ -1373,10 +1451,22 @@
         </w:r>
       </w:hyperlink>
       <w:r>
-        <w:t xml:space="preserve"> has been created where the student gathered insights and comparisons of other similar products.</w:t>
-      </w:r>
-      <w:r>
-        <w:t xml:space="preserve"> In addition, the student talked to colleagues - experts about the potential solution. </w:t>
+        <w:t xml:space="preserve"> has been created where the </w:t>
+      </w:r>
+      <w:r>
+        <w:t>I</w:t>
+      </w:r>
+      <w:r>
+        <w:t xml:space="preserve"> gathered insights and comparisons of other similar products.</w:t>
+      </w:r>
+      <w:r>
+        <w:t xml:space="preserve"> In addition, the </w:t>
+      </w:r>
+      <w:r>
+        <w:t>I</w:t>
+      </w:r>
+      <w:r>
+        <w:t xml:space="preserve"> talked to colleagues - experts about the potential solution. </w:t>
       </w:r>
       <w:r>
         <w:rPr>
@@ -1629,7 +1719,21 @@
     </w:p>
     <w:p>
       <w:r>
-        <w:t xml:space="preserve">The target audience of Portflow is students and educators, however the Evidence section is only for the use of the student owning the portfolio. To better answer this question the student gathered information </w:t>
+        <w:t xml:space="preserve">The target audience of Portflow is students and educators, however the Evidence section is only for the use of the student owning the portfolio. To better answer this </w:t>
+      </w:r>
+      <w:proofErr w:type="gramStart"/>
+      <w:r>
+        <w:t>question</w:t>
+      </w:r>
+      <w:proofErr w:type="gramEnd"/>
+      <w:r>
+        <w:t xml:space="preserve"> </w:t>
+      </w:r>
+      <w:r>
+        <w:t>I gathered</w:t>
+      </w:r>
+      <w:r>
+        <w:t xml:space="preserve"> information </w:t>
       </w:r>
       <w:r>
         <w:t>via</w:t>
@@ -1662,7 +1766,13 @@
     </w:p>
     <w:p>
       <w:r>
-        <w:t xml:space="preserve">The company keeps track of the requirement received from clients at the different stages of collaboration, for example, initial expectations as well as later insights and feedback. Therefore, the student received access to these files and did a </w:t>
+        <w:t xml:space="preserve">The company keeps track of the requirement received from clients at the different stages of collaboration, for example, initial expectations as well as later insights and feedback. Therefore, </w:t>
+      </w:r>
+      <w:r>
+        <w:t xml:space="preserve">I </w:t>
+      </w:r>
+      <w:r>
+        <w:t xml:space="preserve">received access to these files and did a </w:t>
       </w:r>
       <w:r>
         <w:rPr>
@@ -1677,7 +1787,13 @@
     </w:p>
     <w:p>
       <w:r>
-        <w:t xml:space="preserve">Next to that the student had an opportunity to talk to peers and colleagues at Fontys university to receive insights directly from students and teachers that have just started using the Portflow in their semester. These insights were later shared and discussed with the development team and the product owner. </w:t>
+        <w:t xml:space="preserve">Next to that the </w:t>
+      </w:r>
+      <w:r>
+        <w:t>I</w:t>
+      </w:r>
+      <w:r>
+        <w:t xml:space="preserve"> had an opportunity to talk to peers and colleagues at Fontys university to receive insights directly from students and teachers that have just started using the Portflow in their semester. These insights were later shared and discussed with the development team and the product owner. </w:t>
       </w:r>
     </w:p>
     <w:p>
@@ -1688,7 +1804,10 @@
         <w:t>product,</w:t>
       </w:r>
       <w:r>
-        <w:t xml:space="preserve"> and the student </w:t>
+        <w:t xml:space="preserve"> and </w:t>
+      </w:r>
+      <w:r>
+        <w:t xml:space="preserve">I </w:t>
       </w:r>
       <w:r>
         <w:rPr>
@@ -1742,7 +1861,13 @@
         <w:t xml:space="preserve"> </w:t>
       </w:r>
       <w:r>
-        <w:t xml:space="preserve">where the student lists out the core requirements of the evidence section. Green part </w:t>
+        <w:t xml:space="preserve">where </w:t>
+      </w:r>
+      <w:r>
+        <w:t xml:space="preserve">I </w:t>
+      </w:r>
+      <w:r>
+        <w:t xml:space="preserve">list out the core requirements of the evidence section. Green part </w:t>
       </w:r>
       <w:r>
         <w:t>represents</w:t>
@@ -1770,7 +1895,13 @@
     </w:p>
     <w:p>
       <w:r>
-        <w:t xml:space="preserve">Using the list of requirements and potential features the student created </w:t>
+        <w:t xml:space="preserve">Using the list of requirements and potential features </w:t>
+      </w:r>
+      <w:r>
+        <w:t>I</w:t>
+      </w:r>
+      <w:r>
+        <w:t xml:space="preserve"> created </w:t>
       </w:r>
       <w:hyperlink r:id="rId17" w:history="1">
         <w:r>
@@ -1808,7 +1939,13 @@
         <w:t xml:space="preserve">others refined the previous versions. </w:t>
       </w:r>
       <w:r>
-        <w:t xml:space="preserve">Each iteration experts were involved to give feedback and guide the student. The inspiration was gathered by </w:t>
+        <w:t xml:space="preserve">Each iteration experts were involved to give feedback and guide </w:t>
+      </w:r>
+      <w:r>
+        <w:t>me</w:t>
+      </w:r>
+      <w:r>
+        <w:t xml:space="preserve">. The inspiration was gathered by </w:t>
       </w:r>
       <w:r>
         <w:rPr>
@@ -1886,7 +2023,13 @@
         <w:t>Peer Review</w:t>
       </w:r>
       <w:r>
-        <w:t xml:space="preserve">, where student pitched the idea and the experts provided </w:t>
+        <w:t>, whe</w:t>
+      </w:r>
+      <w:r>
+        <w:t>re I</w:t>
+      </w:r>
+      <w:r>
+        <w:t xml:space="preserve"> pitched the idea and the experts provided </w:t>
       </w:r>
       <w:hyperlink r:id="rId19" w:history="1">
         <w:r>
@@ -1900,7 +2043,21 @@
         <w:t xml:space="preserve"> (separate folder in Manage Section)</w:t>
       </w:r>
       <w:r>
-        <w:t>. Thus, with each iteration the design was refined until the student and the stakeholders were satisfied.</w:t>
+        <w:t xml:space="preserve">. Thus, with each iteration the design was refined until the </w:t>
+      </w:r>
+      <w:proofErr w:type="gramStart"/>
+      <w:r>
+        <w:t>stakeholders</w:t>
+      </w:r>
+      <w:proofErr w:type="gramEnd"/>
+      <w:r>
+        <w:t xml:space="preserve"> </w:t>
+      </w:r>
+      <w:r>
+        <w:t xml:space="preserve">and I </w:t>
+      </w:r>
+      <w:r>
+        <w:t>were satisfied.</w:t>
       </w:r>
       <w:r>
         <w:t xml:space="preserve"> </w:t>
@@ -1909,7 +2066,13 @@
     <w:p>
       <w:r>
         <w:lastRenderedPageBreak/>
-        <w:t>The process could be explained with a double diamond model. The student did two iterations over it. The image below illustrates it.  More details can be found in the “</w:t>
+        <w:t xml:space="preserve">The process could be explained with a double diamond model. </w:t>
+      </w:r>
+      <w:r>
+        <w:t xml:space="preserve">I </w:t>
+      </w:r>
+      <w:r>
+        <w:t>did two iterations over it. The image below illustrates it.  More details can be found in the “</w:t>
       </w:r>
       <w:hyperlink r:id="rId20" w:history="1">
         <w:r>
@@ -1945,10 +2108,7 @@
         </w:r>
       </w:hyperlink>
       <w:r>
-        <w:t xml:space="preserve"> and </w:t>
-      </w:r>
-      <w:r>
-        <w:t xml:space="preserve">the </w:t>
+        <w:t xml:space="preserve"> and the </w:t>
       </w:r>
       <w:hyperlink r:id="rId22" w:history="1">
         <w:r>
@@ -2062,25 +2222,7 @@
         <w:t>Playback</w:t>
       </w:r>
       <w:r>
-        <w:t xml:space="preserve"> (from IBM’s Enterprise Design Thinking Toolkit), where the stakeholders were reminded about the process made and the iterative design development that </w:t>
-      </w:r>
-      <w:r>
-        <w:t xml:space="preserve">has </w:t>
-      </w:r>
-      <w:r>
-        <w:t>l</w:t>
-      </w:r>
-      <w:r>
-        <w:t xml:space="preserve">ed to </w:t>
-      </w:r>
-      <w:r>
-        <w:t>the solution at hand. This format made the story more compelling by providing context and presenting the latest solution.</w:t>
-      </w:r>
-      <w:r>
-        <w:t xml:space="preserve"> </w:t>
-      </w:r>
-      <w:r>
-        <w:t>the Playback Pitch presentation (</w:t>
+        <w:t xml:space="preserve"> (from IBM’s Enterprise Design Thinking Toolkit), where the stakeholders were reminded about the process made and the iterative design development that has led to the solution at hand. This format made the story more compelling by providing context and presenting the latest solution. the Playback Pitch presentation (</w:t>
       </w:r>
       <w:hyperlink r:id="rId24" w:history="1">
         <w:r>
@@ -2133,7 +2275,10 @@
         <w:t xml:space="preserve">upon, </w:t>
       </w:r>
       <w:r>
-        <w:t xml:space="preserve">the student </w:t>
+        <w:t>I</w:t>
+      </w:r>
+      <w:r>
+        <w:t xml:space="preserve"> </w:t>
       </w:r>
       <w:r>
         <w:rPr>
@@ -2207,7 +2352,13 @@
     </w:p>
     <w:p>
       <w:r>
-        <w:t xml:space="preserve">The company is using Ruby as a backend language, it is applied via the Ruby on Rails framework. Frontend is implemented via React Typescript. These choices have been made long before the student joined the company and while it is useful to understand them better it is not </w:t>
+        <w:t xml:space="preserve">The company is using Ruby as a backend language, it is applied via the Ruby on Rails framework. Frontend is implemented via React Typescript. These choices have been made long before </w:t>
+      </w:r>
+      <w:r>
+        <w:t xml:space="preserve">I </w:t>
+      </w:r>
+      <w:r>
+        <w:t xml:space="preserve">joined the company and while it is useful to understand them better it is not </w:t>
       </w:r>
       <w:r>
         <w:t xml:space="preserve">in the scope of the assignment to challenge that. </w:t>
@@ -2243,7 +2394,13 @@
         <w:t>less difficult to change</w:t>
       </w:r>
       <w:r>
-        <w:t xml:space="preserve"> than the core languages. Thus, the student look</w:t>
+        <w:t xml:space="preserve"> than the core languages. Thus, the </w:t>
+      </w:r>
+      <w:r>
+        <w:t>I</w:t>
+      </w:r>
+      <w:r>
+        <w:t xml:space="preserve"> look</w:t>
       </w:r>
       <w:r>
         <w:t>ed</w:t>
@@ -2314,7 +2471,13 @@
       </w:r>
       <w:proofErr w:type="spellEnd"/>
       <w:r>
-        <w:t xml:space="preserve"> or not as it will keep upgrading causing a lot of work and breaking old code each time. The student decided to look into the alternatives </w:t>
+        <w:t xml:space="preserve"> or not as it will keep upgrading causing a lot of work and breaking old code each time. </w:t>
+      </w:r>
+      <w:r>
+        <w:t xml:space="preserve">I </w:t>
+      </w:r>
+      <w:r>
+        <w:t xml:space="preserve">decided to look into the alternatives </w:t>
       </w:r>
       <w:r>
         <w:t>for</w:t>
@@ -2426,7 +2589,13 @@
         <w:t xml:space="preserve"> branch</w:t>
       </w:r>
       <w:r>
-        <w:t xml:space="preserve">. The student only had input on the unit tests </w:t>
+        <w:t xml:space="preserve">. </w:t>
+      </w:r>
+      <w:r>
+        <w:t xml:space="preserve">I </w:t>
+      </w:r>
+      <w:r>
+        <w:t xml:space="preserve">only had input on the unit tests </w:t>
       </w:r>
       <w:r>
         <w:t xml:space="preserve">but wanted to learn and understand </w:t>
@@ -2513,7 +2682,13 @@
     </w:p>
     <w:p>
       <w:r>
-        <w:t>Lastly, the project was managed with the use of Zenhub integration to Github, however due to frequent downtime, the team began to question if this is still the right fit for us. Thus, the student looked into Jira as the next potential project management and issue tracking tool</w:t>
+        <w:t xml:space="preserve">Lastly, the project was managed with the use of Zenhub integration to Github, however due to frequent downtime, the team began to question if this is still the right fit for us. Thus, </w:t>
+      </w:r>
+      <w:r>
+        <w:t xml:space="preserve">I </w:t>
+      </w:r>
+      <w:r>
+        <w:t>looked into Jira as the next potential project management and issue tracking tool</w:t>
       </w:r>
       <w:r>
         <w:t xml:space="preserve"> and made a comparison between the two.</w:t>
@@ -2663,7 +2838,18 @@
         <w:t xml:space="preserve"> at the moment</w:t>
       </w:r>
       <w:r>
-        <w:t xml:space="preserve">, but the student advices the company to migrate to Jira within the next few years. Rapid growth and development would benefit from more detailed reporting, wider integration </w:t>
+        <w:t xml:space="preserve">, but </w:t>
+      </w:r>
+      <w:proofErr w:type="spellStart"/>
+      <w:r>
+        <w:t xml:space="preserve">I </w:t>
+      </w:r>
+      <w:r>
+        <w:t>advice</w:t>
+      </w:r>
+      <w:proofErr w:type="spellEnd"/>
+      <w:r>
+        <w:t xml:space="preserve"> the company to migrate to Jira within the next few years. Rapid growth and development would benefit from more detailed reporting, wider integration </w:t>
       </w:r>
       <w:r>
         <w:t>possibilities and</w:t>
@@ -2699,7 +2885,10 @@
     </w:p>
     <w:p>
       <w:r>
-        <w:t>This question was planned as a part of dashboard implementation, however, the priorities have shifted during the course of the internship. The student</w:t>
+        <w:t xml:space="preserve">This question was planned as a part of dashboard implementation, however, the priorities have shifted during the course of the internship. </w:t>
+      </w:r>
+      <w:r>
+        <w:t>I</w:t>
       </w:r>
       <w:r>
         <w:t>,</w:t>

</xml_diff>